<commit_message>
Update EXPERIMENT 1 (Vagrant) -Solution.docx
</commit_message>
<xml_diff>
--- a/EXPERIMENT 1 (Vagrant) -Solution.docx
+++ b/EXPERIMENT 1 (Vagrant) -Solution.docx
@@ -43,54 +43,26 @@
           <w:color w:val="000000"/>
           <w:sz w:val="28"/>
         </w:rPr>
-        <w:t xml:space="preserve">Lab Exercise: Introduction to Vagrant and </w:t>
-      </w:r>
-      <w:proofErr w:type="spellStart"/>
-      <w:r>
-        <w:rPr>
-          <w:b/>
-          <w:color w:val="000000"/>
-          <w:sz w:val="28"/>
-        </w:rPr>
-        <w:t>Vagrantfile</w:t>
-      </w:r>
-      <w:proofErr w:type="spellEnd"/>
-    </w:p>
-    <w:p>
-      <w:pPr>
-        <w:pStyle w:val="NormalWeb"/>
-        <w:spacing w:after="0" w:line="360" w:lineRule="auto"/>
-        <w:rPr>
-          <w:bCs/>
-          <w:color w:val="000000"/>
-          <w:sz w:val="28"/>
-        </w:rPr>
-      </w:pPr>
-      <w:r>
-        <w:rPr>
-          <w:bCs/>
-          <w:color w:val="000000"/>
-          <w:sz w:val="28"/>
-        </w:rPr>
-        <w:t xml:space="preserve">This exercise will guide them through setting up a virtual environment using Vagrant, configuring the environment via a </w:t>
-      </w:r>
-      <w:proofErr w:type="spellStart"/>
-      <w:r>
-        <w:rPr>
-          <w:bCs/>
-          <w:color w:val="000000"/>
-          <w:sz w:val="28"/>
-        </w:rPr>
-        <w:t>Vagrantfile</w:t>
-      </w:r>
-      <w:proofErr w:type="spellEnd"/>
-      <w:r>
-        <w:rPr>
-          <w:bCs/>
-          <w:color w:val="000000"/>
-          <w:sz w:val="28"/>
-        </w:rPr>
-        <w:t>, and managing the virtual machines (VMs) with basic Vagrant commands.</w:t>
+        <w:t>Lab Exercise: Introduction to Vagrant and Vagrantfile</w:t>
+      </w:r>
+    </w:p>
+    <w:p>
+      <w:pPr>
+        <w:pStyle w:val="NormalWeb"/>
+        <w:spacing w:after="0" w:line="360" w:lineRule="auto"/>
+        <w:rPr>
+          <w:bCs/>
+          <w:color w:val="000000"/>
+          <w:sz w:val="28"/>
+        </w:rPr>
+      </w:pPr>
+      <w:r>
+        <w:rPr>
+          <w:bCs/>
+          <w:color w:val="000000"/>
+          <w:sz w:val="28"/>
+        </w:rPr>
+        <w:t>This exercise will guide them through setting up a virtual environment using Vagrant, configuring the environment via a Vagrantfile, and managing the virtual machines (VMs) with basic Vagrant commands.</w:t>
       </w:r>
     </w:p>
     <w:p>
@@ -166,25 +138,7 @@
           <w:color w:val="000000"/>
           <w:sz w:val="28"/>
         </w:rPr>
-        <w:t xml:space="preserve">Understand the structure and components of a </w:t>
-      </w:r>
-      <w:proofErr w:type="spellStart"/>
-      <w:r>
-        <w:rPr>
-          <w:bCs/>
-          <w:color w:val="000000"/>
-          <w:sz w:val="28"/>
-        </w:rPr>
-        <w:t>Vagrantfile</w:t>
-      </w:r>
-      <w:proofErr w:type="spellEnd"/>
-      <w:r>
-        <w:rPr>
-          <w:bCs/>
-          <w:color w:val="000000"/>
-          <w:sz w:val="28"/>
-        </w:rPr>
-        <w:t>.</w:t>
+        <w:t>Understand the structure and components of a Vagrantfile.</w:t>
       </w:r>
     </w:p>
     <w:p>
@@ -355,77 +309,10 @@
       <w:r>
         <w:rPr>
           <w:b/>
-          <w:noProof/>
           <w:color w:val="000000"/>
           <w:sz w:val="28"/>
         </w:rPr>
         <w:lastRenderedPageBreak/>
-        <mc:AlternateContent>
-          <mc:Choice Requires="wpi">
-            <w:drawing>
-              <wp:anchor distT="0" distB="0" distL="114300" distR="114300" simplePos="0" relativeHeight="251659264" behindDoc="0" locked="0" layoutInCell="1" allowOverlap="1" wp14:anchorId="3800408D" wp14:editId="26C3B61F">
-                <wp:simplePos x="0" y="0"/>
-                <wp:positionH relativeFrom="column">
-                  <wp:posOffset>-293854</wp:posOffset>
-                </wp:positionH>
-                <wp:positionV relativeFrom="paragraph">
-                  <wp:posOffset>1362</wp:posOffset>
-                </wp:positionV>
-                <wp:extent cx="469440" cy="262800"/>
-                <wp:effectExtent l="57150" t="57150" r="45085" b="42545"/>
-                <wp:wrapNone/>
-                <wp:docPr id="950623117" name="Ink 1"/>
-                <wp:cNvGraphicFramePr/>
-                <a:graphic xmlns:a="http://schemas.openxmlformats.org/drawingml/2006/main">
-                  <a:graphicData uri="http://schemas.microsoft.com/office/word/2010/wordprocessingInk">
-                    <w14:contentPart bwMode="auto" r:id="rId5">
-                      <w14:nvContentPartPr>
-                        <w14:cNvContentPartPr/>
-                      </w14:nvContentPartPr>
-                      <w14:xfrm>
-                        <a:off x="0" y="0"/>
-                        <a:ext cx="469440" cy="262800"/>
-                      </w14:xfrm>
-                    </w14:contentPart>
-                  </a:graphicData>
-                </a:graphic>
-              </wp:anchor>
-            </w:drawing>
-          </mc:Choice>
-          <mc:Fallback>
-            <w:pict>
-              <v:shapetype w14:anchorId="5F86AE8D" id="_x0000_t75" coordsize="21600,21600" o:spt="75" o:preferrelative="t" path="m@4@5l@4@11@9@11@9@5xe" filled="f" stroked="f">
-                <v:stroke joinstyle="miter"/>
-                <v:formulas>
-                  <v:f eqn="if lineDrawn pixelLineWidth 0"/>
-                  <v:f eqn="sum @0 1 0"/>
-                  <v:f eqn="sum 0 0 @1"/>
-                  <v:f eqn="prod @2 1 2"/>
-                  <v:f eqn="prod @3 21600 pixelWidth"/>
-                  <v:f eqn="prod @3 21600 pixelHeight"/>
-                  <v:f eqn="sum @0 0 1"/>
-                  <v:f eqn="prod @6 1 2"/>
-                  <v:f eqn="prod @7 21600 pixelWidth"/>
-                  <v:f eqn="sum @8 21600 0"/>
-                  <v:f eqn="prod @7 21600 pixelHeight"/>
-                  <v:f eqn="sum @10 21600 0"/>
-                </v:formulas>
-                <v:path o:extrusionok="f" gradientshapeok="t" o:connecttype="rect"/>
-                <o:lock v:ext="edit" aspectratio="t"/>
-              </v:shapetype>
-              <v:shape id="Ink 1" o:spid="_x0000_s1026" type="#_x0000_t75" style="position:absolute;margin-left:-23.85pt;margin-top:-.6pt;width:38.35pt;height:22.15pt;z-index:251659264;visibility:visible;mso-wrap-style:square;mso-wrap-distance-left:9pt;mso-wrap-distance-top:0;mso-wrap-distance-right:9pt;mso-wrap-distance-bottom:0;mso-position-horizontal:absolute;mso-position-horizontal-relative:text;mso-position-vertical:absolute;mso-position-vertical-relative:text" o:gfxdata="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">
-                <v:imagedata r:id="rId6" o:title=""/>
-              </v:shape>
-            </w:pict>
-          </mc:Fallback>
-        </mc:AlternateContent>
-      </w:r>
-      <w:r>
-        <w:rPr>
-          <w:b/>
-          <w:color w:val="000000"/>
-          <w:sz w:val="28"/>
-        </w:rPr>
         <w:t>Step-by-Step Exercise:</w:t>
       </w:r>
     </w:p>
@@ -484,54 +371,6 @@
       <w:r>
         <w:rPr>
           <w:bCs/>
-          <w:noProof/>
-          <w:color w:val="000000"/>
-          <w:sz w:val="28"/>
-        </w:rPr>
-        <mc:AlternateContent>
-          <mc:Choice Requires="wpi">
-            <w:drawing>
-              <wp:anchor distT="0" distB="0" distL="114300" distR="114300" simplePos="0" relativeHeight="251662336" behindDoc="0" locked="0" layoutInCell="1" allowOverlap="1" wp14:anchorId="227E0547" wp14:editId="69A4B061">
-                <wp:simplePos x="0" y="0"/>
-                <wp:positionH relativeFrom="column">
-                  <wp:posOffset>1835785</wp:posOffset>
-                </wp:positionH>
-                <wp:positionV relativeFrom="paragraph">
-                  <wp:posOffset>-55245</wp:posOffset>
-                </wp:positionV>
-                <wp:extent cx="712075" cy="130175"/>
-                <wp:effectExtent l="57150" t="57150" r="50165" b="41275"/>
-                <wp:wrapNone/>
-                <wp:docPr id="249108728" name="Ink 4"/>
-                <wp:cNvGraphicFramePr/>
-                <a:graphic xmlns:a="http://schemas.openxmlformats.org/drawingml/2006/main">
-                  <a:graphicData uri="http://schemas.microsoft.com/office/word/2010/wordprocessingInk">
-                    <w14:contentPart bwMode="auto" r:id="rId7">
-                      <w14:nvContentPartPr>
-                        <w14:cNvContentPartPr/>
-                      </w14:nvContentPartPr>
-                      <w14:xfrm>
-                        <a:off x="0" y="0"/>
-                        <a:ext cx="712075" cy="130175"/>
-                      </w14:xfrm>
-                    </w14:contentPart>
-                  </a:graphicData>
-                </a:graphic>
-              </wp:anchor>
-            </w:drawing>
-          </mc:Choice>
-          <mc:Fallback>
-            <w:pict>
-              <v:shape w14:anchorId="6081BBBA" id="Ink 4" o:spid="_x0000_s1026" type="#_x0000_t75" style="position:absolute;margin-left:143.85pt;margin-top:-5.05pt;width:57.45pt;height:11.65pt;z-index:251662336;visibility:visible;mso-wrap-style:square;mso-wrap-distance-left:9pt;mso-wrap-distance-top:0;mso-wrap-distance-right:9pt;mso-wrap-distance-bottom:0;mso-position-horizontal:absolute;mso-position-horizontal-relative:text;mso-position-vertical:absolute;mso-position-vertical-relative:text" o:gfxdata="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">
-                <v:imagedata r:id="rId8" o:title=""/>
-              </v:shape>
-            </w:pict>
-          </mc:Fallback>
-        </mc:AlternateContent>
-      </w:r>
-      <w:r>
-        <w:rPr>
-          <w:bCs/>
           <w:color w:val="000000"/>
           <w:sz w:val="28"/>
         </w:rPr>
@@ -552,54 +391,6 @@
           <w:sz w:val="28"/>
         </w:rPr>
       </w:pPr>
-      <w:r>
-        <w:rPr>
-          <w:bCs/>
-          <w:noProof/>
-          <w:color w:val="000000"/>
-          <w:sz w:val="28"/>
-        </w:rPr>
-        <mc:AlternateContent>
-          <mc:Choice Requires="wpi">
-            <w:drawing>
-              <wp:anchor distT="0" distB="0" distL="114300" distR="114300" simplePos="0" relativeHeight="251665408" behindDoc="0" locked="0" layoutInCell="1" allowOverlap="1" wp14:anchorId="5DB9D119" wp14:editId="46C3B33F">
-                <wp:simplePos x="0" y="0"/>
-                <wp:positionH relativeFrom="column">
-                  <wp:posOffset>1501140</wp:posOffset>
-                </wp:positionH>
-                <wp:positionV relativeFrom="paragraph">
-                  <wp:posOffset>12065</wp:posOffset>
-                </wp:positionV>
-                <wp:extent cx="660465" cy="106810"/>
-                <wp:effectExtent l="57150" t="57150" r="44450" b="45720"/>
-                <wp:wrapNone/>
-                <wp:docPr id="1109703676" name="Ink 7"/>
-                <wp:cNvGraphicFramePr/>
-                <a:graphic xmlns:a="http://schemas.openxmlformats.org/drawingml/2006/main">
-                  <a:graphicData uri="http://schemas.microsoft.com/office/word/2010/wordprocessingInk">
-                    <w14:contentPart bwMode="auto" r:id="rId9">
-                      <w14:nvContentPartPr>
-                        <w14:cNvContentPartPr/>
-                      </w14:nvContentPartPr>
-                      <w14:xfrm>
-                        <a:off x="0" y="0"/>
-                        <a:ext cx="660465" cy="106810"/>
-                      </w14:xfrm>
-                    </w14:contentPart>
-                  </a:graphicData>
-                </a:graphic>
-              </wp:anchor>
-            </w:drawing>
-          </mc:Choice>
-          <mc:Fallback>
-            <w:pict>
-              <v:shape w14:anchorId="2BEFE4D8" id="Ink 7" o:spid="_x0000_s1026" type="#_x0000_t75" style="position:absolute;margin-left:117.5pt;margin-top:.25pt;width:53.4pt;height:9.8pt;z-index:251665408;visibility:visible;mso-wrap-style:square;mso-wrap-distance-left:9pt;mso-wrap-distance-top:0;mso-wrap-distance-right:9pt;mso-wrap-distance-bottom:0;mso-position-horizontal:absolute;mso-position-horizontal-relative:text;mso-position-vertical:absolute;mso-position-vertical-relative:text" o:gfxdata="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">
-                <v:imagedata r:id="rId10" o:title=""/>
-              </v:shape>
-            </w:pict>
-          </mc:Fallback>
-        </mc:AlternateContent>
-      </w:r>
       <w:r>
         <w:rPr>
           <w:bCs/>
@@ -699,58 +490,82 @@
       <w:r>
         <w:rPr>
           <w:bCs/>
-          <w:noProof/>
-          <w:color w:val="000000"/>
-          <w:sz w:val="28"/>
-        </w:rPr>
-        <mc:AlternateContent>
-          <mc:Choice Requires="wpi">
-            <w:drawing>
-              <wp:anchor distT="0" distB="0" distL="114300" distR="114300" simplePos="0" relativeHeight="251666432" behindDoc="0" locked="0" layoutInCell="1" allowOverlap="1" wp14:anchorId="0DAB2BA7" wp14:editId="6AD3292C">
-                <wp:simplePos x="0" y="0"/>
-                <wp:positionH relativeFrom="column">
-                  <wp:posOffset>251546</wp:posOffset>
-                </wp:positionH>
-                <wp:positionV relativeFrom="paragraph">
-                  <wp:posOffset>-207064</wp:posOffset>
-                </wp:positionV>
-                <wp:extent cx="1503000" cy="598680"/>
-                <wp:effectExtent l="57150" t="57150" r="40640" b="49530"/>
-                <wp:wrapNone/>
-                <wp:docPr id="891103807" name="Ink 8"/>
-                <wp:cNvGraphicFramePr/>
-                <a:graphic xmlns:a="http://schemas.openxmlformats.org/drawingml/2006/main">
-                  <a:graphicData uri="http://schemas.microsoft.com/office/word/2010/wordprocessingInk">
-                    <w14:contentPart bwMode="auto" r:id="rId11">
-                      <w14:nvContentPartPr>
-                        <w14:cNvContentPartPr/>
-                      </w14:nvContentPartPr>
-                      <w14:xfrm>
-                        <a:off x="0" y="0"/>
-                        <a:ext cx="1503000" cy="598680"/>
-                      </w14:xfrm>
-                    </w14:contentPart>
-                  </a:graphicData>
-                </a:graphic>
-              </wp:anchor>
-            </w:drawing>
-          </mc:Choice>
-          <mc:Fallback>
-            <w:pict>
-              <v:shape w14:anchorId="73691A7F" id="Ink 8" o:spid="_x0000_s1026" type="#_x0000_t75" style="position:absolute;margin-left:19.1pt;margin-top:-17pt;width:119.8pt;height:48.6pt;z-index:251666432;visibility:visible;mso-wrap-style:square;mso-wrap-distance-left:9pt;mso-wrap-distance-top:0;mso-wrap-distance-right:9pt;mso-wrap-distance-bottom:0;mso-position-horizontal:absolute;mso-position-horizontal-relative:text;mso-position-vertical:absolute;mso-position-vertical-relative:text" o:gfxdata="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">
-                <v:imagedata r:id="rId12" o:title=""/>
-              </v:shape>
-            </w:pict>
-          </mc:Fallback>
-        </mc:AlternateContent>
-      </w:r>
-      <w:r>
-        <w:rPr>
-          <w:bCs/>
           <w:color w:val="000000"/>
           <w:sz w:val="28"/>
         </w:rPr>
         <w:t>vagrant --version</w:t>
+      </w:r>
+    </w:p>
+    <w:p>
+      <w:pPr>
+        <w:pStyle w:val="NormalWeb"/>
+        <w:spacing w:after="0" w:line="360" w:lineRule="auto"/>
+        <w:rPr>
+          <w:b/>
+          <w:color w:val="000000"/>
+          <w:sz w:val="28"/>
+        </w:rPr>
+      </w:pPr>
+      <w:r>
+        <w:rPr>
+          <w:b/>
+          <w:color w:val="000000"/>
+          <w:sz w:val="28"/>
+        </w:rPr>
+        <w:t xml:space="preserve">OUTPUT </w:t>
+      </w:r>
+    </w:p>
+    <w:p>
+      <w:pPr>
+        <w:pStyle w:val="NormalWeb"/>
+        <w:spacing w:after="0" w:line="360" w:lineRule="auto"/>
+        <w:rPr>
+          <w:b/>
+          <w:color w:val="000000"/>
+          <w:sz w:val="28"/>
+        </w:rPr>
+      </w:pPr>
+      <w:r>
+        <w:rPr>
+          <w:b/>
+          <w:color w:val="000000"/>
+          <w:sz w:val="28"/>
+        </w:rPr>
+        <w:drawing>
+          <wp:inline distT="0" distB="0" distL="0" distR="0" wp14:anchorId="6E633296" wp14:editId="0332FA30">
+            <wp:extent cx="5731510" cy="588645"/>
+            <wp:effectExtent l="0" t="0" r="2540" b="1905"/>
+            <wp:docPr id="1146681799" name="Picture 1"/>
+            <wp:cNvGraphicFramePr>
+              <a:graphicFrameLocks xmlns:a="http://schemas.openxmlformats.org/drawingml/2006/main" noChangeAspect="1"/>
+            </wp:cNvGraphicFramePr>
+            <a:graphic xmlns:a="http://schemas.openxmlformats.org/drawingml/2006/main">
+              <a:graphicData uri="http://schemas.openxmlformats.org/drawingml/2006/picture">
+                <pic:pic xmlns:pic="http://schemas.openxmlformats.org/drawingml/2006/picture">
+                  <pic:nvPicPr>
+                    <pic:cNvPr id="1146681799" name=""/>
+                    <pic:cNvPicPr/>
+                  </pic:nvPicPr>
+                  <pic:blipFill>
+                    <a:blip r:embed="rId5"/>
+                    <a:stretch>
+                      <a:fillRect/>
+                    </a:stretch>
+                  </pic:blipFill>
+                  <pic:spPr>
+                    <a:xfrm>
+                      <a:off x="0" y="0"/>
+                      <a:ext cx="5731510" cy="588645"/>
+                    </a:xfrm>
+                    <a:prstGeom prst="rect">
+                      <a:avLst/>
+                    </a:prstGeom>
+                  </pic:spPr>
+                </pic:pic>
+              </a:graphicData>
+            </a:graphic>
+          </wp:inline>
+        </w:drawing>
       </w:r>
     </w:p>
     <w:p>
@@ -836,34 +651,14 @@
           <w:sz w:val="28"/>
         </w:rPr>
       </w:pPr>
-      <w:proofErr w:type="spellStart"/>
-      <w:r>
-        <w:rPr>
-          <w:bCs/>
-          <w:color w:val="000000"/>
-          <w:sz w:val="28"/>
-        </w:rPr>
-        <w:t>mkdir</w:t>
-      </w:r>
-      <w:proofErr w:type="spellEnd"/>
-      <w:r>
-        <w:rPr>
-          <w:bCs/>
-          <w:color w:val="000000"/>
-          <w:sz w:val="28"/>
-        </w:rPr>
-        <w:t xml:space="preserve"> </w:t>
-      </w:r>
-      <w:proofErr w:type="spellStart"/>
-      <w:r>
-        <w:rPr>
-          <w:bCs/>
-          <w:color w:val="000000"/>
-          <w:sz w:val="28"/>
-        </w:rPr>
-        <w:t>vagrant_lab</w:t>
-      </w:r>
-      <w:proofErr w:type="spellEnd"/>
+      <w:r>
+        <w:rPr>
+          <w:bCs/>
+          <w:color w:val="000000"/>
+          <w:sz w:val="28"/>
+        </w:rPr>
+        <w:t>mkdir vagrant_lab</w:t>
+      </w:r>
     </w:p>
     <w:p>
       <w:pPr>
@@ -889,18 +684,103 @@
           <w:color w:val="000000"/>
           <w:sz w:val="28"/>
         </w:rPr>
-        <w:t xml:space="preserve">cd </w:t>
-      </w:r>
-      <w:proofErr w:type="spellStart"/>
-      <w:r>
-        <w:rPr>
-          <w:bCs/>
-          <w:color w:val="000000"/>
-          <w:sz w:val="28"/>
-        </w:rPr>
-        <w:t>vagrant_lab</w:t>
-      </w:r>
-      <w:proofErr w:type="spellEnd"/>
+        <w:t>cd vagrant_lab</w:t>
+      </w:r>
+    </w:p>
+    <w:p>
+      <w:pPr>
+        <w:pStyle w:val="NormalWeb"/>
+        <w:spacing w:after="0" w:line="360" w:lineRule="auto"/>
+        <w:rPr>
+          <w:b/>
+          <w:color w:val="000000"/>
+          <w:sz w:val="28"/>
+        </w:rPr>
+      </w:pPr>
+    </w:p>
+    <w:p>
+      <w:pPr>
+        <w:pStyle w:val="NormalWeb"/>
+        <w:spacing w:after="0" w:line="360" w:lineRule="auto"/>
+        <w:rPr>
+          <w:b/>
+          <w:color w:val="000000"/>
+          <w:sz w:val="28"/>
+        </w:rPr>
+      </w:pPr>
+    </w:p>
+    <w:p>
+      <w:pPr>
+        <w:pStyle w:val="NormalWeb"/>
+        <w:spacing w:after="0" w:line="360" w:lineRule="auto"/>
+        <w:rPr>
+          <w:b/>
+          <w:color w:val="000000"/>
+          <w:sz w:val="28"/>
+        </w:rPr>
+      </w:pPr>
+      <w:r>
+        <w:rPr>
+          <w:b/>
+          <w:color w:val="000000"/>
+          <w:sz w:val="28"/>
+        </w:rPr>
+        <w:lastRenderedPageBreak/>
+        <w:t xml:space="preserve">OUTPUT </w:t>
+      </w:r>
+    </w:p>
+    <w:p>
+      <w:pPr>
+        <w:pStyle w:val="NormalWeb"/>
+        <w:spacing w:after="0" w:line="360" w:lineRule="auto"/>
+        <w:rPr>
+          <w:b/>
+          <w:color w:val="000000"/>
+          <w:sz w:val="28"/>
+        </w:rPr>
+      </w:pPr>
+      <w:r>
+        <w:rPr>
+          <w:b/>
+          <w:color w:val="000000"/>
+          <w:sz w:val="28"/>
+        </w:rPr>
+        <w:drawing>
+          <wp:inline distT="0" distB="0" distL="0" distR="0" wp14:anchorId="3CC2F207" wp14:editId="323F70F2">
+            <wp:extent cx="5731510" cy="2291080"/>
+            <wp:effectExtent l="0" t="0" r="2540" b="0"/>
+            <wp:docPr id="415426245" name="Picture 1"/>
+            <wp:cNvGraphicFramePr>
+              <a:graphicFrameLocks xmlns:a="http://schemas.openxmlformats.org/drawingml/2006/main" noChangeAspect="1"/>
+            </wp:cNvGraphicFramePr>
+            <a:graphic xmlns:a="http://schemas.openxmlformats.org/drawingml/2006/main">
+              <a:graphicData uri="http://schemas.openxmlformats.org/drawingml/2006/picture">
+                <pic:pic xmlns:pic="http://schemas.openxmlformats.org/drawingml/2006/picture">
+                  <pic:nvPicPr>
+                    <pic:cNvPr id="415426245" name=""/>
+                    <pic:cNvPicPr/>
+                  </pic:nvPicPr>
+                  <pic:blipFill>
+                    <a:blip r:embed="rId6"/>
+                    <a:stretch>
+                      <a:fillRect/>
+                    </a:stretch>
+                  </pic:blipFill>
+                  <pic:spPr>
+                    <a:xfrm>
+                      <a:off x="0" y="0"/>
+                      <a:ext cx="5731510" cy="2291080"/>
+                    </a:xfrm>
+                    <a:prstGeom prst="rect">
+                      <a:avLst/>
+                    </a:prstGeom>
+                  </pic:spPr>
+                </pic:pic>
+              </a:graphicData>
+            </a:graphic>
+          </wp:inline>
+        </w:drawing>
+      </w:r>
     </w:p>
     <w:p>
       <w:pPr>
@@ -941,25 +821,7 @@
           <w:color w:val="000000"/>
           <w:sz w:val="28"/>
         </w:rPr>
-        <w:t xml:space="preserve">Run the following command to initialize a new </w:t>
-      </w:r>
-      <w:proofErr w:type="spellStart"/>
-      <w:r>
-        <w:rPr>
-          <w:bCs/>
-          <w:color w:val="000000"/>
-          <w:sz w:val="28"/>
-        </w:rPr>
-        <w:t>Vagrantfile</w:t>
-      </w:r>
-      <w:proofErr w:type="spellEnd"/>
-      <w:r>
-        <w:rPr>
-          <w:bCs/>
-          <w:color w:val="000000"/>
-          <w:sz w:val="28"/>
-        </w:rPr>
-        <w:t xml:space="preserve"> in your project directory:</w:t>
+        <w:t>Run the following command to initialize a new Vagrantfile in your project directory:</w:t>
       </w:r>
     </w:p>
     <w:p>
@@ -986,92 +848,117 @@
           <w:color w:val="000000"/>
           <w:sz w:val="28"/>
         </w:rPr>
-        <w:t xml:space="preserve">vagrant </w:t>
-      </w:r>
-      <w:proofErr w:type="spellStart"/>
-      <w:r>
-        <w:rPr>
-          <w:bCs/>
-          <w:color w:val="000000"/>
-          <w:sz w:val="28"/>
-        </w:rPr>
-        <w:t>init</w:t>
-      </w:r>
-      <w:proofErr w:type="spellEnd"/>
-    </w:p>
-    <w:p>
-      <w:pPr>
-        <w:pStyle w:val="NormalWeb"/>
-        <w:spacing w:after="0" w:line="360" w:lineRule="auto"/>
-        <w:rPr>
-          <w:bCs/>
-          <w:color w:val="000000"/>
-          <w:sz w:val="28"/>
-        </w:rPr>
-      </w:pPr>
-      <w:r>
-        <w:rPr>
-          <w:bCs/>
-          <w:color w:val="000000"/>
-          <w:sz w:val="28"/>
-        </w:rPr>
-        <w:t xml:space="preserve">This command will generate a </w:t>
-      </w:r>
-      <w:proofErr w:type="spellStart"/>
-      <w:r>
-        <w:rPr>
-          <w:bCs/>
-          <w:color w:val="000000"/>
-          <w:sz w:val="28"/>
-        </w:rPr>
-        <w:t>Vagrantfile</w:t>
-      </w:r>
-      <w:proofErr w:type="spellEnd"/>
-      <w:r>
-        <w:rPr>
-          <w:bCs/>
-          <w:color w:val="000000"/>
-          <w:sz w:val="28"/>
-        </w:rPr>
-        <w:t xml:space="preserve"> in the current directory.</w:t>
-      </w:r>
-    </w:p>
-    <w:p>
-      <w:pPr>
-        <w:pStyle w:val="NormalWeb"/>
-        <w:spacing w:after="0" w:line="360" w:lineRule="auto"/>
-        <w:rPr>
-          <w:b/>
-          <w:color w:val="000000"/>
-          <w:sz w:val="28"/>
-        </w:rPr>
-      </w:pPr>
-      <w:r>
-        <w:rPr>
-          <w:b/>
-          <w:color w:val="000000"/>
-          <w:sz w:val="28"/>
-        </w:rPr>
-        <w:lastRenderedPageBreak/>
-        <w:t xml:space="preserve">3. Understanding the </w:t>
-      </w:r>
-      <w:proofErr w:type="spellStart"/>
-      <w:r>
-        <w:rPr>
-          <w:b/>
-          <w:color w:val="000000"/>
-          <w:sz w:val="28"/>
-        </w:rPr>
-        <w:t>Vagrantfile</w:t>
-      </w:r>
-      <w:proofErr w:type="spellEnd"/>
-      <w:r>
-        <w:rPr>
-          <w:b/>
-          <w:color w:val="000000"/>
-          <w:sz w:val="28"/>
-        </w:rPr>
-        <w:t>:</w:t>
+        <w:t>vagrant init</w:t>
+      </w:r>
+    </w:p>
+    <w:p>
+      <w:pPr>
+        <w:pStyle w:val="NormalWeb"/>
+        <w:spacing w:after="0" w:line="360" w:lineRule="auto"/>
+        <w:rPr>
+          <w:bCs/>
+          <w:color w:val="000000"/>
+          <w:sz w:val="28"/>
+        </w:rPr>
+      </w:pPr>
+      <w:r>
+        <w:rPr>
+          <w:bCs/>
+          <w:color w:val="000000"/>
+          <w:sz w:val="28"/>
+        </w:rPr>
+        <w:t>This command will generate a Vagrantfile in the current directory.</w:t>
+      </w:r>
+    </w:p>
+    <w:p>
+      <w:pPr>
+        <w:pStyle w:val="NormalWeb"/>
+        <w:spacing w:after="0" w:line="360" w:lineRule="auto"/>
+        <w:rPr>
+          <w:b/>
+          <w:color w:val="000000"/>
+          <w:sz w:val="28"/>
+        </w:rPr>
+      </w:pPr>
+      <w:r>
+        <w:rPr>
+          <w:b/>
+          <w:color w:val="000000"/>
+          <w:sz w:val="28"/>
+        </w:rPr>
+        <w:t>OUTPUT</w:t>
+      </w:r>
+    </w:p>
+    <w:p>
+      <w:pPr>
+        <w:pStyle w:val="NormalWeb"/>
+        <w:spacing w:after="0" w:line="360" w:lineRule="auto"/>
+        <w:rPr>
+          <w:b/>
+          <w:color w:val="000000"/>
+          <w:sz w:val="28"/>
+        </w:rPr>
+      </w:pPr>
+      <w:r>
+        <w:rPr>
+          <w:b/>
+          <w:color w:val="000000"/>
+          <w:sz w:val="28"/>
+        </w:rPr>
+        <w:drawing>
+          <wp:inline distT="0" distB="0" distL="0" distR="0" wp14:anchorId="722BBD95" wp14:editId="55AD511C">
+            <wp:extent cx="5731510" cy="917575"/>
+            <wp:effectExtent l="0" t="0" r="2540" b="0"/>
+            <wp:docPr id="2139007488" name="Picture 1"/>
+            <wp:cNvGraphicFramePr>
+              <a:graphicFrameLocks xmlns:a="http://schemas.openxmlformats.org/drawingml/2006/main" noChangeAspect="1"/>
+            </wp:cNvGraphicFramePr>
+            <a:graphic xmlns:a="http://schemas.openxmlformats.org/drawingml/2006/main">
+              <a:graphicData uri="http://schemas.openxmlformats.org/drawingml/2006/picture">
+                <pic:pic xmlns:pic="http://schemas.openxmlformats.org/drawingml/2006/picture">
+                  <pic:nvPicPr>
+                    <pic:cNvPr id="2139007488" name=""/>
+                    <pic:cNvPicPr/>
+                  </pic:nvPicPr>
+                  <pic:blipFill>
+                    <a:blip r:embed="rId7"/>
+                    <a:stretch>
+                      <a:fillRect/>
+                    </a:stretch>
+                  </pic:blipFill>
+                  <pic:spPr>
+                    <a:xfrm>
+                      <a:off x="0" y="0"/>
+                      <a:ext cx="5731510" cy="917575"/>
+                    </a:xfrm>
+                    <a:prstGeom prst="rect">
+                      <a:avLst/>
+                    </a:prstGeom>
+                  </pic:spPr>
+                </pic:pic>
+              </a:graphicData>
+            </a:graphic>
+          </wp:inline>
+        </w:drawing>
+      </w:r>
+    </w:p>
+    <w:p>
+      <w:pPr>
+        <w:pStyle w:val="NormalWeb"/>
+        <w:spacing w:after="0" w:line="360" w:lineRule="auto"/>
+        <w:rPr>
+          <w:b/>
+          <w:color w:val="000000"/>
+          <w:sz w:val="28"/>
+        </w:rPr>
+      </w:pPr>
+      <w:r>
+        <w:rPr>
+          <w:b/>
+          <w:color w:val="000000"/>
+          <w:sz w:val="28"/>
+        </w:rPr>
+        <w:t>3. Understanding the Vagrantfile:</w:t>
       </w:r>
     </w:p>
     <w:p>
@@ -1094,25 +981,7 @@
           <w:color w:val="000000"/>
           <w:sz w:val="28"/>
         </w:rPr>
-        <w:t xml:space="preserve">Open the </w:t>
-      </w:r>
-      <w:proofErr w:type="spellStart"/>
-      <w:r>
-        <w:rPr>
-          <w:bCs/>
-          <w:color w:val="000000"/>
-          <w:sz w:val="28"/>
-        </w:rPr>
-        <w:t>Vagrantfile</w:t>
-      </w:r>
-      <w:proofErr w:type="spellEnd"/>
-      <w:r>
-        <w:rPr>
-          <w:bCs/>
-          <w:color w:val="000000"/>
-          <w:sz w:val="28"/>
-        </w:rPr>
-        <w:t>:</w:t>
+        <w:t>Open the Vagrantfile:</w:t>
       </w:r>
     </w:p>
     <w:p>
@@ -1135,25 +1004,7 @@
           <w:color w:val="000000"/>
           <w:sz w:val="28"/>
         </w:rPr>
-        <w:t xml:space="preserve">Open the </w:t>
-      </w:r>
-      <w:proofErr w:type="spellStart"/>
-      <w:r>
-        <w:rPr>
-          <w:bCs/>
-          <w:color w:val="000000"/>
-          <w:sz w:val="28"/>
-        </w:rPr>
-        <w:t>Vagrantfile</w:t>
-      </w:r>
-      <w:proofErr w:type="spellEnd"/>
-      <w:r>
-        <w:rPr>
-          <w:bCs/>
-          <w:color w:val="000000"/>
-          <w:sz w:val="28"/>
-        </w:rPr>
-        <w:t xml:space="preserve"> in a text editor of your choice.</w:t>
+        <w:t>Open the Vagrantfile in a text editor of your choice.</w:t>
       </w:r>
     </w:p>
     <w:p>
@@ -1176,25 +1027,7 @@
           <w:color w:val="000000"/>
           <w:sz w:val="28"/>
         </w:rPr>
-        <w:t xml:space="preserve">The </w:t>
-      </w:r>
-      <w:proofErr w:type="spellStart"/>
-      <w:r>
-        <w:rPr>
-          <w:bCs/>
-          <w:color w:val="000000"/>
-          <w:sz w:val="28"/>
-        </w:rPr>
-        <w:t>Vagrantfile</w:t>
-      </w:r>
-      <w:proofErr w:type="spellEnd"/>
-      <w:r>
-        <w:rPr>
-          <w:bCs/>
-          <w:color w:val="000000"/>
-          <w:sz w:val="28"/>
-        </w:rPr>
-        <w:t xml:space="preserve"> is a Ruby-based configuration file used to define the virtual environment.</w:t>
+        <w:t>The Vagrantfile is a Ruby-based configuration file used to define the virtual environment.</w:t>
       </w:r>
     </w:p>
     <w:p>
@@ -1217,25 +1050,8 @@
           <w:color w:val="000000"/>
           <w:sz w:val="28"/>
         </w:rPr>
-        <w:t xml:space="preserve">Basic </w:t>
-      </w:r>
-      <w:proofErr w:type="spellStart"/>
-      <w:r>
-        <w:rPr>
-          <w:bCs/>
-          <w:color w:val="000000"/>
-          <w:sz w:val="28"/>
-        </w:rPr>
-        <w:t>Vagrantfile</w:t>
-      </w:r>
-      <w:proofErr w:type="spellEnd"/>
-      <w:r>
-        <w:rPr>
-          <w:bCs/>
-          <w:color w:val="000000"/>
-          <w:sz w:val="28"/>
-        </w:rPr>
-        <w:t xml:space="preserve"> Configuration:</w:t>
+        <w:lastRenderedPageBreak/>
+        <w:t>Basic Vagrantfile Configuration:</w:t>
       </w:r>
     </w:p>
     <w:p>
@@ -1258,25 +1074,7 @@
           <w:color w:val="000000"/>
           <w:sz w:val="28"/>
         </w:rPr>
-        <w:t xml:space="preserve">Modify the </w:t>
-      </w:r>
-      <w:proofErr w:type="spellStart"/>
-      <w:r>
-        <w:rPr>
-          <w:bCs/>
-          <w:color w:val="000000"/>
-          <w:sz w:val="28"/>
-        </w:rPr>
-        <w:t>Vagrantfile</w:t>
-      </w:r>
-      <w:proofErr w:type="spellEnd"/>
-      <w:r>
-        <w:rPr>
-          <w:bCs/>
-          <w:color w:val="000000"/>
-          <w:sz w:val="28"/>
-        </w:rPr>
-        <w:t xml:space="preserve"> to configure a basic virtual machine. For example:</w:t>
+        <w:t>Modify the Vagrantfile to configure a basic virtual machine. For example:</w:t>
       </w:r>
     </w:p>
     <w:p>
@@ -1297,7 +1095,6 @@
           <w:szCs w:val="20"/>
         </w:rPr>
       </w:pPr>
-      <w:proofErr w:type="spellStart"/>
       <w:r>
         <w:rPr>
           <w:bCs/>
@@ -1305,17 +1102,7 @@
           <w:sz w:val="22"/>
           <w:szCs w:val="20"/>
         </w:rPr>
-        <w:t>Vagrant.configure</w:t>
-      </w:r>
-      <w:proofErr w:type="spellEnd"/>
-      <w:r>
-        <w:rPr>
-          <w:bCs/>
-          <w:color w:val="000000"/>
-          <w:sz w:val="22"/>
-          <w:szCs w:val="20"/>
-        </w:rPr>
-        <w:t>("2") do |config|</w:t>
+        <w:t>Vagrant.configure("2") do |config|</w:t>
       </w:r>
     </w:p>
     <w:p>
@@ -1343,47 +1130,7 @@
           <w:sz w:val="22"/>
           <w:szCs w:val="20"/>
         </w:rPr>
-        <w:t xml:space="preserve">  </w:t>
-      </w:r>
-      <w:proofErr w:type="spellStart"/>
-      <w:r>
-        <w:rPr>
-          <w:bCs/>
-          <w:color w:val="000000"/>
-          <w:sz w:val="22"/>
-          <w:szCs w:val="20"/>
-        </w:rPr>
-        <w:t>config.vm.box</w:t>
-      </w:r>
-      <w:proofErr w:type="spellEnd"/>
-      <w:r>
-        <w:rPr>
-          <w:bCs/>
-          <w:color w:val="000000"/>
-          <w:sz w:val="22"/>
-          <w:szCs w:val="20"/>
-        </w:rPr>
-        <w:t xml:space="preserve"> = "ubuntu/bionic64</w:t>
-      </w:r>
-      <w:proofErr w:type="gramStart"/>
-      <w:r>
-        <w:rPr>
-          <w:bCs/>
-          <w:color w:val="000000"/>
-          <w:sz w:val="22"/>
-          <w:szCs w:val="20"/>
-        </w:rPr>
-        <w:t>"  #</w:t>
-      </w:r>
-      <w:proofErr w:type="gramEnd"/>
-      <w:r>
-        <w:rPr>
-          <w:bCs/>
-          <w:color w:val="000000"/>
-          <w:sz w:val="22"/>
-          <w:szCs w:val="20"/>
-        </w:rPr>
-        <w:t xml:space="preserve"> Specifies the base box to use (Ubuntu 18.04)</w:t>
+        <w:t xml:space="preserve">  config.vm.box = "ubuntu/bionic64"  # Specifies the base box to use (Ubuntu 18.04)</w:t>
       </w:r>
     </w:p>
     <w:p>
@@ -1411,69 +1158,7 @@
           <w:sz w:val="22"/>
           <w:szCs w:val="20"/>
         </w:rPr>
-        <w:t xml:space="preserve">  </w:t>
-      </w:r>
-      <w:proofErr w:type="spellStart"/>
-      <w:proofErr w:type="gramStart"/>
-      <w:r>
-        <w:rPr>
-          <w:bCs/>
-          <w:color w:val="000000"/>
-          <w:sz w:val="22"/>
-          <w:szCs w:val="20"/>
-        </w:rPr>
-        <w:t>config.vm.network</w:t>
-      </w:r>
-      <w:proofErr w:type="spellEnd"/>
-      <w:proofErr w:type="gramEnd"/>
-      <w:r>
-        <w:rPr>
-          <w:bCs/>
-          <w:color w:val="000000"/>
-          <w:sz w:val="22"/>
-          <w:szCs w:val="20"/>
-        </w:rPr>
-        <w:t xml:space="preserve"> "</w:t>
-      </w:r>
-      <w:proofErr w:type="spellStart"/>
-      <w:r>
-        <w:rPr>
-          <w:bCs/>
-          <w:color w:val="000000"/>
-          <w:sz w:val="22"/>
-          <w:szCs w:val="20"/>
-        </w:rPr>
-        <w:t>private_network</w:t>
-      </w:r>
-      <w:proofErr w:type="spellEnd"/>
-      <w:r>
-        <w:rPr>
-          <w:bCs/>
-          <w:color w:val="000000"/>
-          <w:sz w:val="22"/>
-          <w:szCs w:val="20"/>
-        </w:rPr>
-        <w:t>", type: "</w:t>
-      </w:r>
-      <w:proofErr w:type="spellStart"/>
-      <w:r>
-        <w:rPr>
-          <w:bCs/>
-          <w:color w:val="000000"/>
-          <w:sz w:val="22"/>
-          <w:szCs w:val="20"/>
-        </w:rPr>
-        <w:t>dhcp</w:t>
-      </w:r>
-      <w:proofErr w:type="spellEnd"/>
-      <w:r>
-        <w:rPr>
-          <w:bCs/>
-          <w:color w:val="000000"/>
-          <w:sz w:val="22"/>
-          <w:szCs w:val="20"/>
-        </w:rPr>
-        <w:t>"  # Configures a private network</w:t>
+        <w:t xml:space="preserve">  config.vm.network "private_network", type: "dhcp"  # Configures a private network</w:t>
       </w:r>
     </w:p>
     <w:p>
@@ -1501,69 +1186,7 @@
           <w:sz w:val="22"/>
           <w:szCs w:val="20"/>
         </w:rPr>
-        <w:t xml:space="preserve">  </w:t>
-      </w:r>
-      <w:proofErr w:type="spellStart"/>
-      <w:proofErr w:type="gramStart"/>
-      <w:r>
-        <w:rPr>
-          <w:bCs/>
-          <w:color w:val="000000"/>
-          <w:sz w:val="22"/>
-          <w:szCs w:val="20"/>
-        </w:rPr>
-        <w:t>config.vm.provider</w:t>
-      </w:r>
-      <w:proofErr w:type="spellEnd"/>
-      <w:proofErr w:type="gramEnd"/>
-      <w:r>
-        <w:rPr>
-          <w:bCs/>
-          <w:color w:val="000000"/>
-          <w:sz w:val="22"/>
-          <w:szCs w:val="20"/>
-        </w:rPr>
-        <w:t xml:space="preserve"> "</w:t>
-      </w:r>
-      <w:proofErr w:type="spellStart"/>
-      <w:r>
-        <w:rPr>
-          <w:bCs/>
-          <w:color w:val="000000"/>
-          <w:sz w:val="22"/>
-          <w:szCs w:val="20"/>
-        </w:rPr>
-        <w:t>virtualbox</w:t>
-      </w:r>
-      <w:proofErr w:type="spellEnd"/>
-      <w:r>
-        <w:rPr>
-          <w:bCs/>
-          <w:color w:val="000000"/>
-          <w:sz w:val="22"/>
-          <w:szCs w:val="20"/>
-        </w:rPr>
-        <w:t>" do |</w:t>
-      </w:r>
-      <w:proofErr w:type="spellStart"/>
-      <w:r>
-        <w:rPr>
-          <w:bCs/>
-          <w:color w:val="000000"/>
-          <w:sz w:val="22"/>
-          <w:szCs w:val="20"/>
-        </w:rPr>
-        <w:t>vb</w:t>
-      </w:r>
-      <w:proofErr w:type="spellEnd"/>
-      <w:r>
-        <w:rPr>
-          <w:bCs/>
-          <w:color w:val="000000"/>
-          <w:sz w:val="22"/>
-          <w:szCs w:val="20"/>
-        </w:rPr>
-        <w:t>|</w:t>
+        <w:t xml:space="preserve">  config.vm.provider "virtualbox" do |vb|</w:t>
       </w:r>
     </w:p>
     <w:p>
@@ -1591,29 +1214,7 @@
           <w:sz w:val="22"/>
           <w:szCs w:val="20"/>
         </w:rPr>
-        <w:t xml:space="preserve">    </w:t>
-      </w:r>
-      <w:proofErr w:type="spellStart"/>
-      <w:proofErr w:type="gramStart"/>
-      <w:r>
-        <w:rPr>
-          <w:bCs/>
-          <w:color w:val="000000"/>
-          <w:sz w:val="22"/>
-          <w:szCs w:val="20"/>
-        </w:rPr>
-        <w:t>vb.memory</w:t>
-      </w:r>
-      <w:proofErr w:type="spellEnd"/>
-      <w:proofErr w:type="gramEnd"/>
-      <w:r>
-        <w:rPr>
-          <w:bCs/>
-          <w:color w:val="000000"/>
-          <w:sz w:val="22"/>
-          <w:szCs w:val="20"/>
-        </w:rPr>
-        <w:t xml:space="preserve"> = "1024"  # Allocates 1GB of RAM to the VM</w:t>
+        <w:t xml:space="preserve">    vb.memory = "1024"  # Allocates 1GB of RAM to the VM</w:t>
       </w:r>
     </w:p>
     <w:p>
@@ -1688,6 +1289,196 @@
           <w:color w:val="000000"/>
           <w:sz w:val="28"/>
         </w:rPr>
+        <w:t>OUTPUT</w:t>
+      </w:r>
+    </w:p>
+    <w:p>
+      <w:pPr>
+        <w:pStyle w:val="NormalWeb"/>
+        <w:spacing w:after="0" w:line="360" w:lineRule="auto"/>
+        <w:rPr>
+          <w:b/>
+          <w:color w:val="000000"/>
+          <w:sz w:val="28"/>
+        </w:rPr>
+      </w:pPr>
+      <w:r>
+        <w:rPr>
+          <w:b/>
+          <w:color w:val="000000"/>
+          <w:sz w:val="28"/>
+        </w:rPr>
+        <w:drawing>
+          <wp:inline distT="0" distB="0" distL="0" distR="0" wp14:anchorId="0EDEB6EE" wp14:editId="305824E0">
+            <wp:extent cx="5731510" cy="3223895"/>
+            <wp:effectExtent l="0" t="0" r="2540" b="0"/>
+            <wp:docPr id="2113385470" name="Picture 1"/>
+            <wp:cNvGraphicFramePr>
+              <a:graphicFrameLocks xmlns:a="http://schemas.openxmlformats.org/drawingml/2006/main" noChangeAspect="1"/>
+            </wp:cNvGraphicFramePr>
+            <a:graphic xmlns:a="http://schemas.openxmlformats.org/drawingml/2006/main">
+              <a:graphicData uri="http://schemas.openxmlformats.org/drawingml/2006/picture">
+                <pic:pic xmlns:pic="http://schemas.openxmlformats.org/drawingml/2006/picture">
+                  <pic:nvPicPr>
+                    <pic:cNvPr id="2113385470" name=""/>
+                    <pic:cNvPicPr/>
+                  </pic:nvPicPr>
+                  <pic:blipFill>
+                    <a:blip r:embed="rId8"/>
+                    <a:stretch>
+                      <a:fillRect/>
+                    </a:stretch>
+                  </pic:blipFill>
+                  <pic:spPr>
+                    <a:xfrm>
+                      <a:off x="0" y="0"/>
+                      <a:ext cx="5731510" cy="3223895"/>
+                    </a:xfrm>
+                    <a:prstGeom prst="rect">
+                      <a:avLst/>
+                    </a:prstGeom>
+                  </pic:spPr>
+                </pic:pic>
+              </a:graphicData>
+            </a:graphic>
+          </wp:inline>
+        </w:drawing>
+      </w:r>
+    </w:p>
+    <w:p>
+      <w:pPr>
+        <w:pStyle w:val="NormalWeb"/>
+        <w:spacing w:after="0" w:line="360" w:lineRule="auto"/>
+        <w:rPr>
+          <w:b/>
+          <w:color w:val="000000"/>
+          <w:sz w:val="28"/>
+        </w:rPr>
+      </w:pPr>
+      <w:r>
+        <w:rPr>
+          <w:b/>
+          <w:color w:val="000000"/>
+          <w:sz w:val="28"/>
+        </w:rPr>
+        <w:drawing>
+          <wp:inline distT="0" distB="0" distL="0" distR="0" wp14:anchorId="515C65BC" wp14:editId="654D1093">
+            <wp:extent cx="5731510" cy="681355"/>
+            <wp:effectExtent l="0" t="0" r="2540" b="4445"/>
+            <wp:docPr id="247370871" name="Picture 1"/>
+            <wp:cNvGraphicFramePr>
+              <a:graphicFrameLocks xmlns:a="http://schemas.openxmlformats.org/drawingml/2006/main" noChangeAspect="1"/>
+            </wp:cNvGraphicFramePr>
+            <a:graphic xmlns:a="http://schemas.openxmlformats.org/drawingml/2006/main">
+              <a:graphicData uri="http://schemas.openxmlformats.org/drawingml/2006/picture">
+                <pic:pic xmlns:pic="http://schemas.openxmlformats.org/drawingml/2006/picture">
+                  <pic:nvPicPr>
+                    <pic:cNvPr id="247370871" name=""/>
+                    <pic:cNvPicPr/>
+                  </pic:nvPicPr>
+                  <pic:blipFill>
+                    <a:blip r:embed="rId9"/>
+                    <a:stretch>
+                      <a:fillRect/>
+                    </a:stretch>
+                  </pic:blipFill>
+                  <pic:spPr>
+                    <a:xfrm>
+                      <a:off x="0" y="0"/>
+                      <a:ext cx="5731510" cy="681355"/>
+                    </a:xfrm>
+                    <a:prstGeom prst="rect">
+                      <a:avLst/>
+                    </a:prstGeom>
+                  </pic:spPr>
+                </pic:pic>
+              </a:graphicData>
+            </a:graphic>
+          </wp:inline>
+        </w:drawing>
+      </w:r>
+    </w:p>
+    <w:p>
+      <w:pPr>
+        <w:pStyle w:val="NormalWeb"/>
+        <w:spacing w:after="0" w:line="360" w:lineRule="auto"/>
+        <w:rPr>
+          <w:b/>
+          <w:color w:val="000000"/>
+          <w:sz w:val="28"/>
+        </w:rPr>
+      </w:pPr>
+      <w:r>
+        <w:rPr>
+          <w:b/>
+          <w:color w:val="000000"/>
+          <w:sz w:val="28"/>
+        </w:rPr>
+        <w:lastRenderedPageBreak/>
+        <w:drawing>
+          <wp:inline distT="0" distB="0" distL="0" distR="0" wp14:anchorId="08F188D7" wp14:editId="0FB7C58D">
+            <wp:extent cx="5731510" cy="772795"/>
+            <wp:effectExtent l="0" t="0" r="2540" b="8255"/>
+            <wp:docPr id="773557288" name="Picture 1"/>
+            <wp:cNvGraphicFramePr>
+              <a:graphicFrameLocks xmlns:a="http://schemas.openxmlformats.org/drawingml/2006/main" noChangeAspect="1"/>
+            </wp:cNvGraphicFramePr>
+            <a:graphic xmlns:a="http://schemas.openxmlformats.org/drawingml/2006/main">
+              <a:graphicData uri="http://schemas.openxmlformats.org/drawingml/2006/picture">
+                <pic:pic xmlns:pic="http://schemas.openxmlformats.org/drawingml/2006/picture">
+                  <pic:nvPicPr>
+                    <pic:cNvPr id="773557288" name=""/>
+                    <pic:cNvPicPr/>
+                  </pic:nvPicPr>
+                  <pic:blipFill>
+                    <a:blip r:embed="rId10"/>
+                    <a:stretch>
+                      <a:fillRect/>
+                    </a:stretch>
+                  </pic:blipFill>
+                  <pic:spPr>
+                    <a:xfrm>
+                      <a:off x="0" y="0"/>
+                      <a:ext cx="5731510" cy="772795"/>
+                    </a:xfrm>
+                    <a:prstGeom prst="rect">
+                      <a:avLst/>
+                    </a:prstGeom>
+                  </pic:spPr>
+                </pic:pic>
+              </a:graphicData>
+            </a:graphic>
+          </wp:inline>
+        </w:drawing>
+      </w:r>
+    </w:p>
+    <w:p>
+      <w:pPr>
+        <w:pStyle w:val="NormalWeb"/>
+        <w:spacing w:after="0" w:line="360" w:lineRule="auto"/>
+        <w:rPr>
+          <w:b/>
+          <w:color w:val="000000"/>
+          <w:sz w:val="28"/>
+        </w:rPr>
+      </w:pPr>
+    </w:p>
+    <w:p>
+      <w:pPr>
+        <w:pStyle w:val="NormalWeb"/>
+        <w:spacing w:after="0" w:line="360" w:lineRule="auto"/>
+        <w:rPr>
+          <w:b/>
+          <w:color w:val="000000"/>
+          <w:sz w:val="28"/>
+        </w:rPr>
+      </w:pPr>
+      <w:r>
+        <w:rPr>
+          <w:b/>
+          <w:color w:val="000000"/>
+          <w:sz w:val="28"/>
+        </w:rPr>
         <w:t>4. Launching and Managing the VM:</w:t>
       </w:r>
     </w:p>
@@ -1760,6 +1551,78 @@
         <w:pStyle w:val="NormalWeb"/>
         <w:spacing w:after="0" w:line="360" w:lineRule="auto"/>
         <w:rPr>
+          <w:b/>
+          <w:color w:val="000000"/>
+          <w:sz w:val="28"/>
+        </w:rPr>
+      </w:pPr>
+      <w:r>
+        <w:rPr>
+          <w:b/>
+          <w:color w:val="000000"/>
+          <w:sz w:val="28"/>
+        </w:rPr>
+        <w:t>OUTPUT</w:t>
+      </w:r>
+    </w:p>
+    <w:p>
+      <w:pPr>
+        <w:pStyle w:val="NormalWeb"/>
+        <w:spacing w:after="0" w:line="360" w:lineRule="auto"/>
+        <w:rPr>
+          <w:b/>
+          <w:color w:val="000000"/>
+          <w:sz w:val="28"/>
+        </w:rPr>
+      </w:pPr>
+      <w:r>
+        <w:rPr>
+          <w:b/>
+          <w:color w:val="000000"/>
+          <w:sz w:val="28"/>
+        </w:rPr>
+        <w:drawing>
+          <wp:inline distT="0" distB="0" distL="0" distR="0" wp14:anchorId="755E128B" wp14:editId="7A071C66">
+            <wp:extent cx="5731510" cy="1944370"/>
+            <wp:effectExtent l="0" t="0" r="2540" b="0"/>
+            <wp:docPr id="94582551" name="Picture 1"/>
+            <wp:cNvGraphicFramePr>
+              <a:graphicFrameLocks xmlns:a="http://schemas.openxmlformats.org/drawingml/2006/main" noChangeAspect="1"/>
+            </wp:cNvGraphicFramePr>
+            <a:graphic xmlns:a="http://schemas.openxmlformats.org/drawingml/2006/main">
+              <a:graphicData uri="http://schemas.openxmlformats.org/drawingml/2006/picture">
+                <pic:pic xmlns:pic="http://schemas.openxmlformats.org/drawingml/2006/picture">
+                  <pic:nvPicPr>
+                    <pic:cNvPr id="94582551" name=""/>
+                    <pic:cNvPicPr/>
+                  </pic:nvPicPr>
+                  <pic:blipFill>
+                    <a:blip r:embed="rId11"/>
+                    <a:stretch>
+                      <a:fillRect/>
+                    </a:stretch>
+                  </pic:blipFill>
+                  <pic:spPr>
+                    <a:xfrm>
+                      <a:off x="0" y="0"/>
+                      <a:ext cx="5731510" cy="1944370"/>
+                    </a:xfrm>
+                    <a:prstGeom prst="rect">
+                      <a:avLst/>
+                    </a:prstGeom>
+                  </pic:spPr>
+                </pic:pic>
+              </a:graphicData>
+            </a:graphic>
+          </wp:inline>
+        </w:drawing>
+      </w:r>
+    </w:p>
+    <w:p>
+      <w:pPr>
+        <w:pStyle w:val="NormalWeb"/>
+        <w:spacing w:after="0" w:line="360" w:lineRule="auto"/>
+        <w:rPr>
           <w:bCs/>
           <w:color w:val="000000"/>
           <w:sz w:val="28"/>
@@ -1843,8 +1706,144 @@
           <w:color w:val="000000"/>
           <w:sz w:val="28"/>
         </w:rPr>
+        <w:t>vagrant ssh</w:t>
+      </w:r>
+    </w:p>
+    <w:p>
+      <w:pPr>
+        <w:pStyle w:val="NormalWeb"/>
+        <w:spacing w:after="0" w:line="360" w:lineRule="auto"/>
+        <w:rPr>
+          <w:b/>
+          <w:color w:val="000000"/>
+          <w:sz w:val="28"/>
+        </w:rPr>
+      </w:pPr>
+    </w:p>
+    <w:p>
+      <w:pPr>
+        <w:pStyle w:val="NormalWeb"/>
+        <w:spacing w:after="0" w:line="360" w:lineRule="auto"/>
+        <w:rPr>
+          <w:b/>
+          <w:color w:val="000000"/>
+          <w:sz w:val="28"/>
+        </w:rPr>
+      </w:pPr>
+      <w:r>
+        <w:rPr>
+          <w:b/>
+          <w:color w:val="000000"/>
+          <w:sz w:val="28"/>
+        </w:rPr>
         <w:lastRenderedPageBreak/>
-        <w:t>vagrant ssh</w:t>
+        <w:t>OUTPUT</w:t>
+      </w:r>
+    </w:p>
+    <w:p>
+      <w:pPr>
+        <w:pStyle w:val="NormalWeb"/>
+        <w:spacing w:after="0" w:line="360" w:lineRule="auto"/>
+        <w:rPr>
+          <w:bCs/>
+          <w:color w:val="000000"/>
+          <w:sz w:val="28"/>
+        </w:rPr>
+      </w:pPr>
+      <w:r>
+        <w:rPr>
+          <w:bCs/>
+          <w:color w:val="000000"/>
+          <w:sz w:val="28"/>
+        </w:rPr>
+        <w:drawing>
+          <wp:inline distT="0" distB="0" distL="0" distR="0" wp14:anchorId="1036E4B7" wp14:editId="7172B86A">
+            <wp:extent cx="5731510" cy="3786505"/>
+            <wp:effectExtent l="0" t="0" r="2540" b="4445"/>
+            <wp:docPr id="207744438" name="Picture 1"/>
+            <wp:cNvGraphicFramePr>
+              <a:graphicFrameLocks xmlns:a="http://schemas.openxmlformats.org/drawingml/2006/main" noChangeAspect="1"/>
+            </wp:cNvGraphicFramePr>
+            <a:graphic xmlns:a="http://schemas.openxmlformats.org/drawingml/2006/main">
+              <a:graphicData uri="http://schemas.openxmlformats.org/drawingml/2006/picture">
+                <pic:pic xmlns:pic="http://schemas.openxmlformats.org/drawingml/2006/picture">
+                  <pic:nvPicPr>
+                    <pic:cNvPr id="207744438" name=""/>
+                    <pic:cNvPicPr/>
+                  </pic:nvPicPr>
+                  <pic:blipFill>
+                    <a:blip r:embed="rId12"/>
+                    <a:stretch>
+                      <a:fillRect/>
+                    </a:stretch>
+                  </pic:blipFill>
+                  <pic:spPr>
+                    <a:xfrm>
+                      <a:off x="0" y="0"/>
+                      <a:ext cx="5731510" cy="3786505"/>
+                    </a:xfrm>
+                    <a:prstGeom prst="rect">
+                      <a:avLst/>
+                    </a:prstGeom>
+                  </pic:spPr>
+                </pic:pic>
+              </a:graphicData>
+            </a:graphic>
+          </wp:inline>
+        </w:drawing>
+      </w:r>
+    </w:p>
+    <w:p>
+      <w:pPr>
+        <w:pStyle w:val="NormalWeb"/>
+        <w:spacing w:after="0" w:line="360" w:lineRule="auto"/>
+        <w:rPr>
+          <w:bCs/>
+          <w:color w:val="000000"/>
+          <w:sz w:val="28"/>
+        </w:rPr>
+      </w:pPr>
+      <w:r>
+        <w:rPr>
+          <w:bCs/>
+          <w:color w:val="000000"/>
+          <w:sz w:val="28"/>
+        </w:rPr>
+        <w:drawing>
+          <wp:inline distT="0" distB="0" distL="0" distR="0" wp14:anchorId="09FE349A" wp14:editId="1CC6BBF9">
+            <wp:extent cx="5731510" cy="1320800"/>
+            <wp:effectExtent l="0" t="0" r="2540" b="0"/>
+            <wp:docPr id="1428335850" name="Picture 1"/>
+            <wp:cNvGraphicFramePr>
+              <a:graphicFrameLocks xmlns:a="http://schemas.openxmlformats.org/drawingml/2006/main" noChangeAspect="1"/>
+            </wp:cNvGraphicFramePr>
+            <a:graphic xmlns:a="http://schemas.openxmlformats.org/drawingml/2006/main">
+              <a:graphicData uri="http://schemas.openxmlformats.org/drawingml/2006/picture">
+                <pic:pic xmlns:pic="http://schemas.openxmlformats.org/drawingml/2006/picture">
+                  <pic:nvPicPr>
+                    <pic:cNvPr id="1428335850" name=""/>
+                    <pic:cNvPicPr/>
+                  </pic:nvPicPr>
+                  <pic:blipFill>
+                    <a:blip r:embed="rId13"/>
+                    <a:stretch>
+                      <a:fillRect/>
+                    </a:stretch>
+                  </pic:blipFill>
+                  <pic:spPr>
+                    <a:xfrm>
+                      <a:off x="0" y="0"/>
+                      <a:ext cx="5731510" cy="1320800"/>
+                    </a:xfrm>
+                    <a:prstGeom prst="rect">
+                      <a:avLst/>
+                    </a:prstGeom>
+                  </pic:spPr>
+                </pic:pic>
+              </a:graphicData>
+            </a:graphic>
+          </wp:inline>
+        </w:drawing>
       </w:r>
     </w:p>
     <w:p>
@@ -2016,6 +2015,79 @@
         <w:pStyle w:val="NormalWeb"/>
         <w:spacing w:after="0" w:line="360" w:lineRule="auto"/>
         <w:rPr>
+          <w:b/>
+          <w:color w:val="000000"/>
+          <w:sz w:val="28"/>
+        </w:rPr>
+      </w:pPr>
+      <w:r>
+        <w:rPr>
+          <w:b/>
+          <w:color w:val="000000"/>
+          <w:sz w:val="28"/>
+        </w:rPr>
+        <w:lastRenderedPageBreak/>
+        <w:t>OUTPUT</w:t>
+      </w:r>
+    </w:p>
+    <w:p>
+      <w:pPr>
+        <w:pStyle w:val="NormalWeb"/>
+        <w:spacing w:after="0" w:line="360" w:lineRule="auto"/>
+        <w:rPr>
+          <w:bCs/>
+          <w:color w:val="000000"/>
+          <w:sz w:val="28"/>
+        </w:rPr>
+      </w:pPr>
+      <w:r>
+        <w:rPr>
+          <w:bCs/>
+          <w:color w:val="000000"/>
+          <w:sz w:val="28"/>
+        </w:rPr>
+        <w:drawing>
+          <wp:inline distT="0" distB="0" distL="0" distR="0" wp14:anchorId="4A9F1277" wp14:editId="40B5B1FC">
+            <wp:extent cx="5731510" cy="3223895"/>
+            <wp:effectExtent l="0" t="0" r="2540" b="0"/>
+            <wp:docPr id="1302509162" name="Picture 1"/>
+            <wp:cNvGraphicFramePr>
+              <a:graphicFrameLocks xmlns:a="http://schemas.openxmlformats.org/drawingml/2006/main" noChangeAspect="1"/>
+            </wp:cNvGraphicFramePr>
+            <a:graphic xmlns:a="http://schemas.openxmlformats.org/drawingml/2006/main">
+              <a:graphicData uri="http://schemas.openxmlformats.org/drawingml/2006/picture">
+                <pic:pic xmlns:pic="http://schemas.openxmlformats.org/drawingml/2006/picture">
+                  <pic:nvPicPr>
+                    <pic:cNvPr id="1302509162" name=""/>
+                    <pic:cNvPicPr/>
+                  </pic:nvPicPr>
+                  <pic:blipFill>
+                    <a:blip r:embed="rId14"/>
+                    <a:stretch>
+                      <a:fillRect/>
+                    </a:stretch>
+                  </pic:blipFill>
+                  <pic:spPr>
+                    <a:xfrm>
+                      <a:off x="0" y="0"/>
+                      <a:ext cx="5731510" cy="3223895"/>
+                    </a:xfrm>
+                    <a:prstGeom prst="rect">
+                      <a:avLst/>
+                    </a:prstGeom>
+                  </pic:spPr>
+                </pic:pic>
+              </a:graphicData>
+            </a:graphic>
+          </wp:inline>
+        </w:drawing>
+      </w:r>
+    </w:p>
+    <w:p>
+      <w:pPr>
+        <w:pStyle w:val="NormalWeb"/>
+        <w:spacing w:after="0" w:line="360" w:lineRule="auto"/>
+        <w:rPr>
           <w:bCs/>
           <w:color w:val="000000"/>
           <w:sz w:val="28"/>
@@ -2066,23 +2138,139 @@
           <w:sz w:val="28"/>
         </w:rPr>
       </w:pPr>
-      <w:proofErr w:type="gramStart"/>
-      <w:r>
-        <w:rPr>
-          <w:bCs/>
-          <w:color w:val="000000"/>
-          <w:sz w:val="28"/>
-        </w:rPr>
-        <w:t>vagrant</w:t>
-      </w:r>
-      <w:proofErr w:type="gramEnd"/>
-      <w:r>
-        <w:rPr>
-          <w:bCs/>
-          <w:color w:val="000000"/>
-          <w:sz w:val="28"/>
-        </w:rPr>
-        <w:t xml:space="preserve"> destroy</w:t>
+      <w:r>
+        <w:rPr>
+          <w:bCs/>
+          <w:color w:val="000000"/>
+          <w:sz w:val="28"/>
+        </w:rPr>
+        <w:t>vagrant destroy</w:t>
+      </w:r>
+    </w:p>
+    <w:p>
+      <w:pPr>
+        <w:pStyle w:val="NormalWeb"/>
+        <w:spacing w:after="0" w:line="360" w:lineRule="auto"/>
+        <w:rPr>
+          <w:b/>
+          <w:color w:val="000000"/>
+          <w:sz w:val="28"/>
+        </w:rPr>
+      </w:pPr>
+      <w:r>
+        <w:rPr>
+          <w:b/>
+          <w:color w:val="000000"/>
+          <w:sz w:val="28"/>
+        </w:rPr>
+        <w:t>OUTPUT</w:t>
+      </w:r>
+    </w:p>
+    <w:p>
+      <w:pPr>
+        <w:pStyle w:val="NormalWeb"/>
+        <w:spacing w:after="0" w:line="360" w:lineRule="auto"/>
+        <w:rPr>
+          <w:b/>
+          <w:color w:val="000000"/>
+          <w:sz w:val="28"/>
+        </w:rPr>
+      </w:pPr>
+      <w:r>
+        <w:rPr>
+          <w:b/>
+          <w:color w:val="000000"/>
+          <w:sz w:val="28"/>
+        </w:rPr>
+        <w:drawing>
+          <wp:inline distT="0" distB="0" distL="0" distR="0" wp14:anchorId="45B816DF" wp14:editId="198D08CB">
+            <wp:extent cx="5731510" cy="720090"/>
+            <wp:effectExtent l="0" t="0" r="2540" b="3810"/>
+            <wp:docPr id="429750487" name="Picture 1"/>
+            <wp:cNvGraphicFramePr>
+              <a:graphicFrameLocks xmlns:a="http://schemas.openxmlformats.org/drawingml/2006/main" noChangeAspect="1"/>
+            </wp:cNvGraphicFramePr>
+            <a:graphic xmlns:a="http://schemas.openxmlformats.org/drawingml/2006/main">
+              <a:graphicData uri="http://schemas.openxmlformats.org/drawingml/2006/picture">
+                <pic:pic xmlns:pic="http://schemas.openxmlformats.org/drawingml/2006/picture">
+                  <pic:nvPicPr>
+                    <pic:cNvPr id="429750487" name=""/>
+                    <pic:cNvPicPr/>
+                  </pic:nvPicPr>
+                  <pic:blipFill>
+                    <a:blip r:embed="rId15"/>
+                    <a:stretch>
+                      <a:fillRect/>
+                    </a:stretch>
+                  </pic:blipFill>
+                  <pic:spPr>
+                    <a:xfrm>
+                      <a:off x="0" y="0"/>
+                      <a:ext cx="5731510" cy="720090"/>
+                    </a:xfrm>
+                    <a:prstGeom prst="rect">
+                      <a:avLst/>
+                    </a:prstGeom>
+                  </pic:spPr>
+                </pic:pic>
+              </a:graphicData>
+            </a:graphic>
+          </wp:inline>
+        </w:drawing>
+      </w:r>
+    </w:p>
+    <w:p>
+      <w:pPr>
+        <w:pStyle w:val="NormalWeb"/>
+        <w:spacing w:after="0" w:line="360" w:lineRule="auto"/>
+        <w:rPr>
+          <w:b/>
+          <w:color w:val="000000"/>
+          <w:sz w:val="28"/>
+        </w:rPr>
+      </w:pPr>
+      <w:r>
+        <w:rPr>
+          <w:b/>
+          <w:color w:val="000000"/>
+          <w:sz w:val="28"/>
+        </w:rPr>
+        <w:lastRenderedPageBreak/>
+        <w:drawing>
+          <wp:inline distT="0" distB="0" distL="0" distR="0" wp14:anchorId="24B2779D" wp14:editId="0CCDD4EA">
+            <wp:extent cx="5731510" cy="3223895"/>
+            <wp:effectExtent l="0" t="0" r="2540" b="0"/>
+            <wp:docPr id="1715045013" name="Picture 1"/>
+            <wp:cNvGraphicFramePr>
+              <a:graphicFrameLocks xmlns:a="http://schemas.openxmlformats.org/drawingml/2006/main" noChangeAspect="1"/>
+            </wp:cNvGraphicFramePr>
+            <a:graphic xmlns:a="http://schemas.openxmlformats.org/drawingml/2006/main">
+              <a:graphicData uri="http://schemas.openxmlformats.org/drawingml/2006/picture">
+                <pic:pic xmlns:pic="http://schemas.openxmlformats.org/drawingml/2006/picture">
+                  <pic:nvPicPr>
+                    <pic:cNvPr id="1715045013" name=""/>
+                    <pic:cNvPicPr/>
+                  </pic:nvPicPr>
+                  <pic:blipFill>
+                    <a:blip r:embed="rId16"/>
+                    <a:stretch>
+                      <a:fillRect/>
+                    </a:stretch>
+                  </pic:blipFill>
+                  <pic:spPr>
+                    <a:xfrm>
+                      <a:off x="0" y="0"/>
+                      <a:ext cx="5731510" cy="3223895"/>
+                    </a:xfrm>
+                    <a:prstGeom prst="rect">
+                      <a:avLst/>
+                    </a:prstGeom>
+                  </pic:spPr>
+                </pic:pic>
+              </a:graphicData>
+            </a:graphic>
+          </wp:inline>
+        </w:drawing>
       </w:r>
     </w:p>
     <w:p>
@@ -2162,25 +2350,7 @@
           <w:color w:val="000000"/>
           <w:sz w:val="28"/>
         </w:rPr>
-        <w:t xml:space="preserve">Submit a brief report including the </w:t>
-      </w:r>
-      <w:proofErr w:type="spellStart"/>
-      <w:r>
-        <w:rPr>
-          <w:bCs/>
-          <w:color w:val="000000"/>
-          <w:sz w:val="28"/>
-        </w:rPr>
-        <w:t>Vagrantfile</w:t>
-      </w:r>
-      <w:proofErr w:type="spellEnd"/>
-      <w:r>
-        <w:rPr>
-          <w:bCs/>
-          <w:color w:val="000000"/>
-          <w:sz w:val="28"/>
-        </w:rPr>
-        <w:t xml:space="preserve"> you configured, screenshots of the running VM, and the output of any commands run within the VM.</w:t>
+        <w:t>Submit a brief report including the Vagrantfile you configured, screenshots of the running VM, and the output of any commands run within the VM.</w:t>
       </w:r>
     </w:p>
     <w:p>
@@ -2223,26 +2393,7 @@
           <w:color w:val="000000"/>
           <w:sz w:val="28"/>
         </w:rPr>
-        <w:lastRenderedPageBreak/>
-        <w:t xml:space="preserve">This lab exercise provides a hands-on introduction to Vagrant, focusing on creating and managing virtual environments through a </w:t>
-      </w:r>
-      <w:proofErr w:type="spellStart"/>
-      <w:r>
-        <w:rPr>
-          <w:bCs/>
-          <w:color w:val="000000"/>
-          <w:sz w:val="28"/>
-        </w:rPr>
-        <w:t>Vagrantfile</w:t>
-      </w:r>
-      <w:proofErr w:type="spellEnd"/>
-      <w:r>
-        <w:rPr>
-          <w:bCs/>
-          <w:color w:val="000000"/>
-          <w:sz w:val="28"/>
-        </w:rPr>
-        <w:t>. It offers both foundational learning and opportunities to explore more advanced features.</w:t>
+        <w:t>This lab exercise provides a hands-on introduction to Vagrant, focusing on creating and managing virtual environments through a Vagrantfile. It offers both foundational learning and opportunities to explore more advanced features.</w:t>
       </w:r>
     </w:p>
     <w:p>
@@ -3878,120 +4029,6 @@
 </w:styles>
 </file>
 
-<file path=word/ink/ink1.xml><?xml version="1.0" encoding="utf-8"?>
-<inkml:ink xmlns:inkml="http://www.w3.org/2003/InkML">
-  <inkml:definitions>
-    <inkml:context xml:id="ctx0">
-      <inkml:inkSource xml:id="inkSrc0">
-        <inkml:traceFormat>
-          <inkml:channel name="X" type="integer" min="-2.14748E9" max="2.14748E9" units="cm"/>
-          <inkml:channel name="Y" type="integer" min="-2.14748E9" max="2.14748E9" units="cm"/>
-          <inkml:channel name="F" type="integer" max="32767" units="dev"/>
-        </inkml:traceFormat>
-        <inkml:channelProperties>
-          <inkml:channelProperty channel="X" name="resolution" value="1000" units="1/cm"/>
-          <inkml:channelProperty channel="Y" name="resolution" value="1000" units="1/cm"/>
-          <inkml:channelProperty channel="F" name="resolution" value="0" units="1/dev"/>
-        </inkml:channelProperties>
-      </inkml:inkSource>
-      <inkml:timestamp xml:id="ts0" timeString="2024-08-09T05:52:24.606"/>
-    </inkml:context>
-    <inkml:brush xml:id="br0">
-      <inkml:brushProperty name="width" value="0.05" units="cm"/>
-      <inkml:brushProperty name="height" value="0.05" units="cm"/>
-      <inkml:brushProperty name="color" value="#E71224"/>
-    </inkml:brush>
-  </inkml:definitions>
-  <inkml:trace contextRef="#ctx0" brushRef="#br0">104 254 7193,'0'0'14771,"0"-5"-13856,3-18-418,-1 121 311,-10-52-555,-2 0 1,-1-1-1,-20 49 1,-13 45 22,44-137-251,-1 0-1,0 1 0,0-1 0,1 0 0,-1 1 1,1-1-1,0 1 0,0-1 0,0 1 0,0-1 1,1 5-1,9-5 412,14-13 16,284-170 792,131-70-1115,-85 85-87,-224 108-41,-129 58-43,1 0-1,0-1 1,0 1 0,0-1-1,-1 0 1,1 0-1,0 1 1,-1-1 0,1 0-1,0 0 1,-1 0 0,1-1-1,-1 1 1,0 0 0,1-1-1,-1 1 1,0 0-1,0-1 1,0 1 0,0-1-1,0 0 1,0 1 0,-1-1-1,1 0 1,0 0 0,-1 1-1,1-1 1,-1 0 0,0 0-1,1 0 1,-1 0-1,0 0 1,0 0 0,-1-1-1,1-11-6067</inkml:trace>
-</inkml:ink>
-</file>
-
-<file path=word/ink/ink2.xml><?xml version="1.0" encoding="utf-8"?>
-<inkml:ink xmlns:inkml="http://www.w3.org/2003/InkML">
-  <inkml:definitions>
-    <inkml:context xml:id="ctx0">
-      <inkml:inkSource xml:id="inkSrc0">
-        <inkml:traceFormat>
-          <inkml:channel name="X" type="integer" min="-2.14748E9" max="2.14748E9" units="cm"/>
-          <inkml:channel name="Y" type="integer" min="-2.14748E9" max="2.14748E9" units="cm"/>
-          <inkml:channel name="F" type="integer" max="32767" units="dev"/>
-        </inkml:traceFormat>
-        <inkml:channelProperties>
-          <inkml:channelProperty channel="X" name="resolution" value="1000" units="1/cm"/>
-          <inkml:channelProperty channel="Y" name="resolution" value="1000" units="1/cm"/>
-          <inkml:channelProperty channel="F" name="resolution" value="0" units="1/dev"/>
-        </inkml:channelProperties>
-      </inkml:inkSource>
-      <inkml:timestamp xml:id="ts0" timeString="2024-08-09T05:52:30.192"/>
-    </inkml:context>
-    <inkml:brush xml:id="br0">
-      <inkml:brushProperty name="width" value="0.05" units="cm"/>
-      <inkml:brushProperty name="height" value="0.05" units="cm"/>
-      <inkml:brushProperty name="color" value="#E71224"/>
-    </inkml:brush>
-  </inkml:definitions>
-  <inkml:trace contextRef="#ctx0" brushRef="#br0">32 3 16843,'0'0'3950,"1"-3"-3564,3 24-439,-3 16 27,-4 3 44,-13 53 0,9-59-8,2 1 0,-2 49-1,8-83-1,-1 0 0,1 0 0,-1 0 0,1 0 0,-1 0-1,1 0 1,0 0 0,0 0 0,0 0 0,0 0 0,-1-1-1,1 1 1,0 0 0,0 0 0,0-1 0,1 1 0,-1-1-1,0 1 1,0-1 0,0 0 0,0 1 0,0-1 0,1 0-1,-1 0 1,0 1 0,0-1 0,0 0 0,1 0 0,-1-1 0,0 1-1,2 0 1,45-3 584,-46 3-536,30-6 242,0-1-1,-1-1 1,44-17-1,89-46 617,-154 66-1010,-1 0 0,0 0 0,0-1 1,0 0-1,13-13 0,4-6-6133,-12 11-3006</inkml:trace>
-  <inkml:trace contextRef="#ctx0" brushRef="#br0" timeOffset="415.58">1047 157 8329,'0'0'8922,"0"31"-5900,0-29-2990,0-1 0,-1 1 0,1 0-1,0-1 1,0 1 0,1-1 0,-1 1 0,0 0-1,0-1 1,1 1 0,-1-1 0,1 1 0,-1-1-1,1 1 1,0-1 0,0 0 0,-1 1-1,1-1 1,0 0 0,0 0 0,0 1 0,2 0-1,1 0 57,0-1-1,0 0 1,0 0-1,0 0 1,0-1-1,0 1 1,0-1-1,6 0 1,-4 0 15,64 0 205,-1-4 0,1-2 0,92-20 0,205-68-255,-332 84-45,42-18 0,-76 27-58,0 1 0,0-1 1,0 1-1,0-1 0,1 1 0,-1-1 0,0 0 1,0 1-1,0-1 0,0 0 0,-1 0 1,1 0-1,0 1 0,0-1 0,0 0 0,-1 0 1,1 0-1,0-1 0,-1 1 0,1 0 0,-1 0 1,0 0-1,1 0 0,-1 0 0,0-1 1,1 1-1,-1 0 0,0 0 0,0 0 0,0-1 1,0 1-1,0 0 0,-1-2 0,1-4-513,0-4-3518</inkml:trace>
-</inkml:ink>
-</file>
-
-<file path=word/ink/ink3.xml><?xml version="1.0" encoding="utf-8"?>
-<inkml:ink xmlns:inkml="http://www.w3.org/2003/InkML">
-  <inkml:definitions>
-    <inkml:context xml:id="ctx0">
-      <inkml:inkSource xml:id="inkSrc0">
-        <inkml:traceFormat>
-          <inkml:channel name="X" type="integer" min="-2.14748E9" max="2.14748E9" units="cm"/>
-          <inkml:channel name="Y" type="integer" min="-2.14748E9" max="2.14748E9" units="cm"/>
-          <inkml:channel name="F" type="integer" max="32767" units="dev"/>
-        </inkml:traceFormat>
-        <inkml:channelProperties>
-          <inkml:channelProperty channel="X" name="resolution" value="1000" units="1/cm"/>
-          <inkml:channelProperty channel="Y" name="resolution" value="1000" units="1/cm"/>
-          <inkml:channelProperty channel="F" name="resolution" value="0" units="1/dev"/>
-        </inkml:channelProperties>
-      </inkml:inkSource>
-      <inkml:timestamp xml:id="ts0" timeString="2024-08-09T05:52:31.718"/>
-    </inkml:context>
-    <inkml:brush xml:id="br0">
-      <inkml:brushProperty name="width" value="0.05" units="cm"/>
-      <inkml:brushProperty name="height" value="0.05" units="cm"/>
-      <inkml:brushProperty name="color" value="#E71224"/>
-    </inkml:brush>
-  </inkml:definitions>
-  <inkml:trace contextRef="#ctx0" brushRef="#br0">0 0 14107,'0'0'4137,"0"10"-4085,1 160 972,-1-168-1006,0 0 1,1 1-1,-1-1 1,1 0-1,0 1 1,0-1-1,0 0 1,0 0-1,0 0 1,0 0-1,0 0 1,1 0-1,-1 0 1,1-1-1,0 1 1,-1 0-1,1-1 1,0 1-1,0-1 1,0 0-1,0 1 1,0-1-1,0 0 1,0 0-1,0-1 1,0 1-1,1 0 1,-1-1-1,3 1 1,8 1 132,0 0 0,0-1-1,0-1 1,15 0 0,-9-1-57,34-1-266,0-2 1,91-18-1,18-17-5748,-86 19-3079</inkml:trace>
-  <inkml:trace contextRef="#ctx0" brushRef="#br0" timeOffset="392.84">1196 207 13770,'0'0'6521,"0"4"-6327,-1 11-32,0-13-140,1 0 0,-1 0-1,1-1 1,-1 1 0,1 0-1,0 0 1,0 0 0,0 0-1,0-1 1,0 1 0,0 0-1,1 0 1,-1 0 0,0-1-1,1 1 1,0 0 0,-1 0 0,1-1-1,0 1 1,0 0 0,0-1-1,0 1 1,0-1 0,0 0-1,0 1 1,1-1 0,-1 0-1,0 1 1,1-1 0,-1 0-1,1 0 1,2 1 0,9 2 75,0 0 1,0-1-1,1-1 0,-1 0 1,0 0-1,14-2 1,85-4 210,-111 3-308,41-4-352,-1-3-1,1-1 0,-2-2 1,0-2-1,0-1 0,-1-3 1,50-28-1,-62 28-2264</inkml:trace>
-</inkml:ink>
-</file>
-
-<file path=word/ink/ink4.xml><?xml version="1.0" encoding="utf-8"?>
-<inkml:ink xmlns:inkml="http://www.w3.org/2003/InkML">
-  <inkml:definitions>
-    <inkml:context xml:id="ctx0">
-      <inkml:inkSource xml:id="inkSrc0">
-        <inkml:traceFormat>
-          <inkml:channel name="X" type="integer" min="-2.14748E9" max="2.14748E9" units="cm"/>
-          <inkml:channel name="Y" type="integer" min="-2.14748E9" max="2.14748E9" units="cm"/>
-          <inkml:channel name="F" type="integer" max="32767" units="dev"/>
-        </inkml:traceFormat>
-        <inkml:channelProperties>
-          <inkml:channelProperty channel="X" name="resolution" value="1000" units="1/cm"/>
-          <inkml:channelProperty channel="Y" name="resolution" value="1000" units="1/cm"/>
-          <inkml:channelProperty channel="F" name="resolution" value="0" units="1/dev"/>
-        </inkml:channelProperties>
-      </inkml:inkSource>
-      <inkml:timestamp xml:id="ts0" timeString="2024-08-09T05:52:38.863"/>
-    </inkml:context>
-    <inkml:brush xml:id="br0">
-      <inkml:brushProperty name="width" value="0.05" units="cm"/>
-      <inkml:brushProperty name="height" value="0.05" units="cm"/>
-      <inkml:brushProperty name="color" value="#E71224"/>
-    </inkml:brush>
-  </inkml:definitions>
-  <inkml:trace contextRef="#ctx0" brushRef="#br0">984 326 11986,'0'0'5794,"2"-4"-4994,-1 0 0,1 1 0,-1-1 0,0 0 0,0 1 0,-1-1 0,1-5 0,-5 4-687,0 1 1,0 0 0,0 0-1,-1 1 1,0-1 0,0 1-1,0 0 1,0 0 0,0 1-1,0-1 1,-1 1 0,1 0-1,-1 1 1,0-1 0,-6 0-1,-14-2 158,1 0 1,-28 1-1,24 1-212,1 1 1,-1 2 0,1 1 0,-1 1-1,1 2 1,0 0 0,1 2 0,-1 1-1,-44 20 1,38-10-24,0 2-1,1 2 1,-35 29-1,-85 85 180,130-115-135,10-8-58,1 0-1,0 1 1,1 1-1,0 0 1,1 0-1,1 1 1,0 0-1,1 1 0,1 0 1,1 0-1,0 1 1,1-1-1,1 1 1,1 0-1,0 1 1,2-1-1,0 0 1,1 20-1,0-26-20,0 12 22,0 1-1,8 41 1,-6-57-14,0 0 0,1-1 0,0 1 0,0-1 0,1 0 0,0 0-1,0 0 1,1 0 0,0-1 0,1 0 0,6 7 0,13 8 28,1-1-1,1-1 1,1-1 0,0-1-1,1-2 1,40 16 0,26 16 10,-37-16-32,1-2 0,2-4 0,1-2-1,0-2 1,2-4 0,101 17 0,105 1 0,113 18 18,-145-21 15,429 5 0,-234-58-8,-328 8-34,328-48 9,-357 45-2,-1-4 0,-1-3 0,113-48 0,-155 55 5,-1-1 0,0-1-1,-2-2 1,0 0 0,31-30-1,-50 41-17,-1-1 0,0 0 0,-1-1 0,0 0-1,-1 0 1,0-1 0,0 0 0,-1 0 0,-1-1-1,0 0 1,0 0 0,-2 0 0,1 0 0,-1 0 0,-1-1-1,0 0 1,0-16 0,-3 11 25,-1-1 0,-1 0-1,0 1 1,-2-1 0,0 1 0,-1 0-1,0 1 1,-19-34 0,-3 2 159,-59-77 0,57 89-181,-1 2 0,-2 1 0,-2 2 0,-1 1 0,-76-49 0,-214-102 47,295 167-26,-24-11 41,-2 3 1,-1 2-1,0 2 1,-72-12 0,-243-23-31,275 43-4,-112-16 43,-270-27-108,336 44 144,-195 12 0,129 27-101,55-6 49,-168-14-105,241-9 49,84-1-307,56-22-6096,-12 4-8353</inkml:trace>
-</inkml:ink>
-</file>
-
 <file path=word/theme/theme1.xml><?xml version="1.0" encoding="utf-8"?>
 <a:theme xmlns:a="http://schemas.openxmlformats.org/drawingml/2006/main" name="Office Theme">
   <a:themeElements>

</xml_diff>